<commit_message>
updated test start end
</commit_message>
<xml_diff>
--- a/PPT/start-end.docx
+++ b/PPT/start-end.docx
@@ -1,6 +1,6 @@
 
 <file path=word/document.xml><?xml version="1.0" encoding="utf-8"?>
-<w:document xmlns:wpc="http://schemas.microsoft.com/office/word/2010/wordprocessingCanvas" xmlns:cx="http://schemas.microsoft.com/office/drawing/2014/chartex" xmlns:cx1="http://schemas.microsoft.com/office/drawing/2015/9/8/chartex" xmlns:cx2="http://schemas.microsoft.com/office/drawing/2015/10/21/chartex" xmlns:cx3="http://schemas.microsoft.com/office/drawing/2016/5/9/chartex" xmlns:cx4="http://schemas.microsoft.com/office/drawing/2016/5/10/chartex" xmlns:cx5="http://schemas.microsoft.com/office/drawing/2016/5/11/chartex" xmlns:cx6="http://schemas.microsoft.com/office/drawing/2016/5/12/chartex" xmlns:cx7="http://schemas.microsoft.com/office/drawing/2016/5/13/chartex" xmlns:cx8="http://schemas.microsoft.com/office/drawing/2016/5/14/chartex" xmlns:mc="http://schemas.openxmlformats.org/markup-compatibility/2006" xmlns:aink="http://schemas.microsoft.com/office/drawing/2016/ink" xmlns:am3d="http://schemas.microsoft.com/office/drawing/2017/model3d" xmlns:o="urn:schemas-microsoft-com:office:office" xmlns:r="http://schemas.openxmlformats.org/officeDocument/2006/relationships" xmlns:m="http://schemas.openxmlformats.org/officeDocument/2006/math" xmlns:v="urn:schemas-microsoft-com:vml" xmlns:wp14="http://schemas.microsoft.com/office/word/2010/wordprocessingDrawing" xmlns:wp="http://schemas.openxmlformats.org/drawingml/2006/wordprocessingDrawing" xmlns:w10="urn:schemas-microsoft-com:office:word" xmlns:w="http://schemas.openxmlformats.org/wordprocessingml/2006/main" xmlns:w14="http://schemas.microsoft.com/office/word/2010/wordml" xmlns:w15="http://schemas.microsoft.com/office/word/2012/wordml" xmlns:w16cex="http://schemas.microsoft.com/office/word/2018/wordml/cex" xmlns:w16cid="http://schemas.microsoft.com/office/word/2016/wordml/cid" xmlns:w16="http://schemas.microsoft.com/office/word/2018/wordml" xmlns:w16sdtdh="http://schemas.microsoft.com/office/word/2020/wordml/sdtdatahash" xmlns:w16se="http://schemas.microsoft.com/office/word/2015/wordml/symex" xmlns:wpg="http://schemas.microsoft.com/office/word/2010/wordprocessingGroup" xmlns:wpi="http://schemas.microsoft.com/office/word/2010/wordprocessingInk" xmlns:wne="http://schemas.microsoft.com/office/word/2006/wordml" xmlns:wps="http://schemas.microsoft.com/office/word/2010/wordprocessingShape" mc:Ignorable="w14 w15 w16se w16cid w16 w16cex w16sdtdh wp14">
+<w:document xmlns:wpc="http://schemas.microsoft.com/office/word/2010/wordprocessingCanvas" xmlns:mc="http://schemas.openxmlformats.org/markup-compatibility/2006" xmlns:o="urn:schemas-microsoft-com:office:office" xmlns:r="http://schemas.openxmlformats.org/officeDocument/2006/relationships" xmlns:m="http://schemas.openxmlformats.org/officeDocument/2006/math" xmlns:v="urn:schemas-microsoft-com:vml" xmlns:wp14="http://schemas.microsoft.com/office/word/2010/wordprocessingDrawing" xmlns:wp="http://schemas.openxmlformats.org/drawingml/2006/wordprocessingDrawing" xmlns:w10="urn:schemas-microsoft-com:office:word" xmlns:w="http://schemas.openxmlformats.org/wordprocessingml/2006/main" xmlns:w14="http://schemas.microsoft.com/office/word/2010/wordml" xmlns:w15="http://schemas.microsoft.com/office/word/2012/wordml" xmlns:wpg="http://schemas.microsoft.com/office/word/2010/wordprocessingGroup" xmlns:wpi="http://schemas.microsoft.com/office/word/2010/wordprocessingInk" xmlns:wne="http://schemas.microsoft.com/office/word/2006/wordml" xmlns:wps="http://schemas.microsoft.com/office/word/2010/wordprocessingShape" mc:Ignorable="w14 w15 wp14">
   <w:body>
     <w:p>
       <w:pPr>
@@ -476,13 +476,23 @@
         </w:rPr>
         <w:t xml:space="preserve">Дорогие слушатели, </w:t>
       </w:r>
-      <w:r>
-        <w:rPr>
-          <w:sz w:val="32"/>
-          <w:szCs w:val="32"/>
-          <w:lang w:val="ru-RU"/>
-        </w:rPr>
-        <w:t xml:space="preserve">В этом уроке мы </w:t>
+      <w:proofErr w:type="gramStart"/>
+      <w:r>
+        <w:rPr>
+          <w:sz w:val="32"/>
+          <w:szCs w:val="32"/>
+          <w:lang w:val="ru-RU"/>
+        </w:rPr>
+        <w:t>В этом</w:t>
+      </w:r>
+      <w:proofErr w:type="gramEnd"/>
+      <w:r>
+        <w:rPr>
+          <w:sz w:val="32"/>
+          <w:szCs w:val="32"/>
+          <w:lang w:val="ru-RU"/>
+        </w:rPr>
+        <w:t xml:space="preserve"> уроке мы </w:t>
       </w:r>
       <w:r>
         <w:rPr>
@@ -619,7 +629,15 @@
           <w:szCs w:val="32"/>
           <w:lang w:val="ru-RU"/>
         </w:rPr>
-        <w:t xml:space="preserve">. На следующем уроке мы узнаем, как проектировать </w:t>
+        <w:t>. В</w:t>
+      </w:r>
+      <w:r>
+        <w:rPr>
+          <w:sz w:val="32"/>
+          <w:szCs w:val="32"/>
+          <w:lang w:val="ru-RU"/>
+        </w:rPr>
+        <w:t xml:space="preserve"> следующем уроке мы узнаем, как проектировать </w:t>
       </w:r>
       <w:r>
         <w:rPr>
@@ -680,8 +698,16 @@
         <w:rPr>
           <w:sz w:val="32"/>
           <w:szCs w:val="32"/>
-        </w:rPr>
-        <w:t xml:space="preserve"> KiCad</w:t>
+          <w:lang w:val="ru-RU"/>
+        </w:rPr>
+        <w:t xml:space="preserve"> </w:t>
+      </w:r>
+      <w:r>
+        <w:rPr>
+          <w:sz w:val="32"/>
+          <w:szCs w:val="32"/>
+        </w:rPr>
+        <w:t>KiCad</w:t>
       </w:r>
       <w:r>
         <w:rPr>
@@ -827,7 +853,15 @@
           <w:szCs w:val="32"/>
           <w:lang w:val="ru-RU"/>
         </w:rPr>
-        <w:t>До встречи на следующем уроке, желаю вам приятного изучения и хорошего дня!</w:t>
+        <w:t>До встречи в</w:t>
+      </w:r>
+      <w:r>
+        <w:rPr>
+          <w:sz w:val="32"/>
+          <w:szCs w:val="32"/>
+          <w:lang w:val="ru-RU"/>
+        </w:rPr>
+        <w:t xml:space="preserve"> следующем уроке, желаю вам приятного изучения и хорошего дня!</w:t>
       </w:r>
     </w:p>
     <w:p>
@@ -1062,6 +1096,8 @@
         </w:rPr>
         <w:t>. Надеемся, что процесс обучения был очень занимательным и интересным.</w:t>
       </w:r>
+      <w:bookmarkStart w:id="0" w:name="_GoBack"/>
+      <w:bookmarkEnd w:id="0"/>
     </w:p>
     <w:sectPr>
       <w:pgSz w:w="12240" w:h="15840"/>
@@ -1074,7 +1110,7 @@
 </file>
 
 <file path=word/styles.xml><?xml version="1.0" encoding="utf-8"?>
-<w:styles xmlns:mc="http://schemas.openxmlformats.org/markup-compatibility/2006" xmlns:r="http://schemas.openxmlformats.org/officeDocument/2006/relationships" xmlns:w="http://schemas.openxmlformats.org/wordprocessingml/2006/main" xmlns:w14="http://schemas.microsoft.com/office/word/2010/wordml" xmlns:w15="http://schemas.microsoft.com/office/word/2012/wordml" xmlns:w16cex="http://schemas.microsoft.com/office/word/2018/wordml/cex" xmlns:w16cid="http://schemas.microsoft.com/office/word/2016/wordml/cid" xmlns:w16="http://schemas.microsoft.com/office/word/2018/wordml" xmlns:w16sdtdh="http://schemas.microsoft.com/office/word/2020/wordml/sdtdatahash" xmlns:w16se="http://schemas.microsoft.com/office/word/2015/wordml/symex" mc:Ignorable="w14 w15 w16se w16cid w16 w16cex w16sdtdh">
+<w:styles xmlns:mc="http://schemas.openxmlformats.org/markup-compatibility/2006" xmlns:r="http://schemas.openxmlformats.org/officeDocument/2006/relationships" xmlns:w="http://schemas.openxmlformats.org/wordprocessingml/2006/main" xmlns:w14="http://schemas.microsoft.com/office/word/2010/wordml" xmlns:w15="http://schemas.microsoft.com/office/word/2012/wordml" mc:Ignorable="w14 w15">
   <w:docDefaults>
     <w:rPrDefault>
       <w:rPr>
@@ -1090,7 +1126,7 @@
       </w:pPr>
     </w:pPrDefault>
   </w:docDefaults>
-  <w:latentStyles w:defLockedState="0" w:defUIPriority="99" w:defSemiHidden="0" w:defUnhideWhenUsed="0" w:defQFormat="0" w:count="376">
+  <w:latentStyles w:defLockedState="0" w:defUIPriority="99" w:defSemiHidden="0" w:defUnhideWhenUsed="0" w:defQFormat="0" w:count="371">
     <w:lsdException w:name="Normal" w:uiPriority="0" w:qFormat="1"/>
     <w:lsdException w:name="heading 1" w:uiPriority="9" w:qFormat="1"/>
     <w:lsdException w:name="heading 2" w:semiHidden="1" w:uiPriority="9" w:unhideWhenUsed="1" w:qFormat="1"/>
@@ -1462,23 +1498,18 @@
     <w:lsdException w:name="List Table 5 Dark Accent 6" w:uiPriority="50"/>
     <w:lsdException w:name="List Table 6 Colorful Accent 6" w:uiPriority="51"/>
     <w:lsdException w:name="List Table 7 Colorful Accent 6" w:uiPriority="52"/>
-    <w:lsdException w:name="Mention" w:semiHidden="1" w:unhideWhenUsed="1"/>
-    <w:lsdException w:name="Smart Hyperlink" w:semiHidden="1" w:unhideWhenUsed="1"/>
-    <w:lsdException w:name="Hashtag" w:semiHidden="1" w:unhideWhenUsed="1"/>
-    <w:lsdException w:name="Unresolved Mention" w:semiHidden="1" w:unhideWhenUsed="1"/>
-    <w:lsdException w:name="Smart Link" w:semiHidden="1" w:unhideWhenUsed="1"/>
   </w:latentStyles>
-  <w:style w:type="paragraph" w:default="1" w:styleId="Normal">
+  <w:style w:type="paragraph" w:default="1" w:styleId="a">
     <w:name w:val="Normal"/>
     <w:qFormat/>
   </w:style>
-  <w:style w:type="character" w:default="1" w:styleId="DefaultParagraphFont">
+  <w:style w:type="character" w:default="1" w:styleId="a0">
     <w:name w:val="Default Paragraph Font"/>
     <w:uiPriority w:val="1"/>
     <w:semiHidden/>
     <w:unhideWhenUsed/>
   </w:style>
-  <w:style w:type="table" w:default="1" w:styleId="TableNormal">
+  <w:style w:type="table" w:default="1" w:styleId="a1">
     <w:name w:val="Normal Table"/>
     <w:uiPriority w:val="99"/>
     <w:semiHidden/>
@@ -1493,7 +1524,7 @@
       </w:tblCellMar>
     </w:tblPr>
   </w:style>
-  <w:style w:type="numbering" w:default="1" w:styleId="NoList">
+  <w:style w:type="numbering" w:default="1" w:styleId="a2">
     <w:name w:val="No List"/>
     <w:uiPriority w:val="99"/>
     <w:semiHidden/>
@@ -1798,18 +1829,18 @@
 </file>
 
 <file path=customXml/item1.xml><?xml version="1.0" encoding="utf-8"?>
-<p:properties xmlns:p="http://schemas.microsoft.com/office/2006/metadata/properties" xmlns:xsi="http://www.w3.org/2001/XMLSchema-instance" xmlns:pc="http://schemas.microsoft.com/office/infopath/2007/PartnerControls">
-  <documentManagement/>
-</p:properties>
-</file>
-
-<file path=customXml/item2.xml><?xml version="1.0" encoding="utf-8"?>
 <?mso-contentType ?>
 <FormTemplates xmlns="http://schemas.microsoft.com/sharepoint/v3/contenttype/forms">
   <Display>DocumentLibraryForm</Display>
   <Edit>DocumentLibraryForm</Edit>
   <New>DocumentLibraryForm</New>
 </FormTemplates>
+</file>
+
+<file path=customXml/item2.xml><?xml version="1.0" encoding="utf-8"?>
+<p:properties xmlns:p="http://schemas.microsoft.com/office/2006/metadata/properties" xmlns:xsi="http://www.w3.org/2001/XMLSchema-instance" xmlns:pc="http://schemas.microsoft.com/office/infopath/2007/PartnerControls">
+  <documentManagement/>
+</p:properties>
 </file>
 
 <file path=customXml/item3.xml><?xml version="1.0" encoding="utf-8"?>
@@ -1963,25 +1994,18 @@
 </file>
 
 <file path=customXml/itemProps1.xml><?xml version="1.0" encoding="utf-8"?>
-<ds:datastoreItem xmlns:ds="http://schemas.openxmlformats.org/officeDocument/2006/customXml" ds:itemID="{4484E399-D063-4186-AE47-FB21F56C64DC}">
+<ds:datastoreItem xmlns:ds="http://schemas.openxmlformats.org/officeDocument/2006/customXml" ds:itemID="{4F0B8219-2D60-478A-90E7-50793707C71C}">
   <ds:schemaRefs>
-    <ds:schemaRef ds:uri="http://purl.org/dc/elements/1.1/"/>
-    <ds:schemaRef ds:uri="http://purl.org/dc/terms/"/>
-    <ds:schemaRef ds:uri="http://schemas.microsoft.com/office/2006/documentManagement/types"/>
-    <ds:schemaRef ds:uri="http://schemas.microsoft.com/office/2006/metadata/properties"/>
-    <ds:schemaRef ds:uri="http://purl.org/dc/dcmitype/"/>
-    <ds:schemaRef ds:uri="http://schemas.microsoft.com/office/infopath/2007/PartnerControls"/>
-    <ds:schemaRef ds:uri="http://schemas.openxmlformats.org/package/2006/metadata/core-properties"/>
-    <ds:schemaRef ds:uri="562d478a-e39c-4378-a228-6750f121b756"/>
-    <ds:schemaRef ds:uri="http://www.w3.org/XML/1998/namespace"/>
+    <ds:schemaRef ds:uri="http://schemas.microsoft.com/sharepoint/v3/contenttype/forms"/>
   </ds:schemaRefs>
 </ds:datastoreItem>
 </file>
 
 <file path=customXml/itemProps2.xml><?xml version="1.0" encoding="utf-8"?>
-<ds:datastoreItem xmlns:ds="http://schemas.openxmlformats.org/officeDocument/2006/customXml" ds:itemID="{4F0B8219-2D60-478A-90E7-50793707C71C}">
+<ds:datastoreItem xmlns:ds="http://schemas.openxmlformats.org/officeDocument/2006/customXml" ds:itemID="{4484E399-D063-4186-AE47-FB21F56C64DC}">
   <ds:schemaRefs>
-    <ds:schemaRef ds:uri="http://schemas.microsoft.com/sharepoint/v3/contenttype/forms"/>
+    <ds:schemaRef ds:uri="http://schemas.microsoft.com/office/2006/metadata/properties"/>
+    <ds:schemaRef ds:uri="http://schemas.microsoft.com/office/infopath/2007/PartnerControls"/>
   </ds:schemaRefs>
 </ds:datastoreItem>
 </file>
@@ -2005,7 +2029,7 @@
 </file>
 
 <file path=customXml/itemProps4.xml><?xml version="1.0" encoding="utf-8"?>
-<ds:datastoreItem xmlns:ds="http://schemas.openxmlformats.org/officeDocument/2006/customXml" ds:itemID="{913C6F3E-0CAF-49F2-A926-11F92FF9CF86}">
+<ds:datastoreItem xmlns:ds="http://schemas.openxmlformats.org/officeDocument/2006/customXml" ds:itemID="{A2DF04D6-3B36-4245-A659-E2F20AA51194}">
   <ds:schemaRefs>
     <ds:schemaRef ds:uri="http://schemas.openxmlformats.org/officeDocument/2006/bibliography"/>
   </ds:schemaRefs>

</xml_diff>